<commit_message>
Minor updates and removing Terms and definitions document
</commit_message>
<xml_diff>
--- a/syseng_hwco/proj/Artifact/Doc/Project description.docx
+++ b/syseng_hwco/proj/Artifact/Doc/Project description.docx
@@ -33,35 +33,33 @@
         <w:rPr>
           <w:lang w:val="en-US"/>
         </w:rPr>
-        <w:t xml:space="preserve">The primary objective for this project is to analyze an architecture from a specification and map </w:t>
+        <w:t xml:space="preserve">The primary objective for this project is to analyze </w:t>
       </w:r>
       <w:proofErr w:type="gramStart"/>
       <w:r>
         <w:rPr>
           <w:lang w:val="en-US"/>
         </w:rPr>
-        <w:t>this  architectural</w:t>
+        <w:t>an architecture</w:t>
       </w:r>
       <w:proofErr w:type="gramEnd"/>
       <w:r>
         <w:rPr>
           <w:lang w:val="en-US"/>
         </w:rPr>
-        <w:t xml:space="preserve"> solution to a selected platform. The architectural solution will contain </w:t>
-      </w:r>
-      <w:proofErr w:type="gramStart"/>
-      <w:r>
-        <w:rPr>
-          <w:lang w:val="en-US"/>
-        </w:rPr>
-        <w:t>an</w:t>
-      </w:r>
-      <w:proofErr w:type="gramEnd"/>
-      <w:r>
-        <w:rPr>
-          <w:lang w:val="en-US"/>
-        </w:rPr>
-        <w:t xml:space="preserve"> simulation of the most important modules.  Design space exploration, partitioned technique and profiling </w:t>
+        <w:t xml:space="preserve"> from a specification and map </w:t>
+      </w:r>
+      <w:r>
+        <w:rPr>
+          <w:lang w:val="en-US"/>
+        </w:rPr>
+        <w:t>this architectural</w:t>
+      </w:r>
+      <w:r>
+        <w:rPr>
+          <w:lang w:val="en-US"/>
+        </w:rPr>
+        <w:t xml:space="preserve"> solution to a selected platform. The architectural solution will contain a simulation of the most important modules.  Design space exploration, partitioned technique and profiling </w:t>
       </w:r>
       <w:r>
         <w:rPr>
@@ -139,27 +137,87 @@
         <w:rPr>
           <w:lang w:val="en-US"/>
         </w:rPr>
-        <w:t xml:space="preserve">Stakeholders always want a dependable system, which perform the best and cost the less. Ours objective will be to find the best platform that fulfills the stakeholders requirements. Therefore different platform architecture will be considered including MIPS and FPGA, and each platform will be analyzed to archive the best trade-off between system quality attributes defined by the stakeholders. </w:t>
-      </w:r>
-    </w:p>
-    <w:p>
-      <w:pPr>
-        <w:rPr>
-          <w:lang w:val="en-US"/>
-        </w:rPr>
-      </w:pPr>
-    </w:p>
-    <w:p>
-      <w:pPr>
-        <w:rPr>
-          <w:lang w:val="en-US"/>
-        </w:rPr>
-      </w:pPr>
-      <w:r>
-        <w:rPr>
-          <w:lang w:val="en-US"/>
-        </w:rPr>
-        <w:t xml:space="preserve">While this project has limited time schedule, the architectural design and implementation will focus on modeling at the TLM level in </w:t>
+        <w:t>Stakeholders always want a dependable system, which perform the best and cost the le</w:t>
+      </w:r>
+      <w:r>
+        <w:rPr>
+          <w:lang w:val="en-US"/>
+        </w:rPr>
+        <w:t>ast</w:t>
+      </w:r>
+      <w:r>
+        <w:rPr>
+          <w:lang w:val="en-US"/>
+        </w:rPr>
+        <w:t xml:space="preserve">. Ours objective will be to find the best platform that fulfills the stakeholders requirements. Therefore different platform architecture will be considered including MIPS and FPGA, and each platform will be analyzed to archive the best trade-off between system quality attributes defined by the stakeholders. </w:t>
+      </w:r>
+    </w:p>
+    <w:p>
+      <w:pPr>
+        <w:rPr>
+          <w:lang w:val="en-US"/>
+        </w:rPr>
+      </w:pPr>
+    </w:p>
+    <w:p>
+      <w:pPr>
+        <w:rPr>
+          <w:lang w:val="en-US"/>
+        </w:rPr>
+      </w:pPr>
+      <w:r>
+        <w:rPr>
+          <w:lang w:val="en-US"/>
+        </w:rPr>
+        <w:t>As</w:t>
+      </w:r>
+      <w:r>
+        <w:rPr>
+          <w:lang w:val="en-US"/>
+        </w:rPr>
+        <w:t xml:space="preserve"> this project has </w:t>
+      </w:r>
+      <w:r>
+        <w:rPr>
+          <w:lang w:val="en-US"/>
+        </w:rPr>
+        <w:t xml:space="preserve">a </w:t>
+      </w:r>
+      <w:r>
+        <w:rPr>
+          <w:lang w:val="en-US"/>
+        </w:rPr>
+        <w:t xml:space="preserve">limited time schedule, the architectural design and implementation will focus on modeling at the </w:t>
+      </w:r>
+      <w:r>
+        <w:rPr>
+          <w:lang w:val="en-US"/>
+        </w:rPr>
+        <w:t>(</w:t>
+      </w:r>
+      <w:r>
+        <w:rPr>
+          <w:lang w:val="en-US"/>
+        </w:rPr>
+        <w:t>Timed</w:t>
+      </w:r>
+      <w:r>
+        <w:rPr>
+          <w:lang w:val="en-US"/>
+        </w:rPr>
+        <w:t>)</w:t>
+      </w:r>
+      <w:r>
+        <w:rPr>
+          <w:lang w:val="en-US"/>
+        </w:rPr>
+        <w:t xml:space="preserve"> </w:t>
+      </w:r>
+      <w:r>
+        <w:rPr>
+          <w:lang w:val="en-US"/>
+        </w:rPr>
+        <w:t xml:space="preserve">TLM level in </w:t>
       </w:r>
       <w:proofErr w:type="spellStart"/>
       <w:r>
@@ -173,7 +231,19 @@
         <w:rPr>
           <w:lang w:val="en-US"/>
         </w:rPr>
-        <w:t xml:space="preserve">. These simulations will also be used as proof of concept, and the further syntheses from behavior to structure defined by </w:t>
+        <w:t xml:space="preserve">. These simulations will also be used as proof of concept, and the further syntheses from behavior to structure </w:t>
+      </w:r>
+      <w:r>
+        <w:rPr>
+          <w:lang w:val="en-US"/>
+        </w:rPr>
+        <w:t xml:space="preserve">as </w:t>
+      </w:r>
+      <w:r>
+        <w:rPr>
+          <w:lang w:val="en-US"/>
+        </w:rPr>
+        <w:t xml:space="preserve">defined by </w:t>
       </w:r>
       <w:r>
         <w:rPr>
@@ -265,16 +335,26 @@
         <w:rPr>
           <w:lang w:val="en-US"/>
         </w:rPr>
-        <w:t xml:space="preserve"> abstraction where the overall system architecture is defined, to a specific platform. The whole syntheses from higher level abstraction to implementation and the steps needed is one of the interesting focus areas for the project, as well as risk level </w:t>
-      </w:r>
-      <w:proofErr w:type="gramStart"/>
-      <w:r>
-        <w:rPr>
-          <w:lang w:val="en-US"/>
-        </w:rPr>
-        <w:t xml:space="preserve">management  </w:t>
-      </w:r>
-      <w:proofErr w:type="gramEnd"/>
+        <w:t xml:space="preserve"> abstraction</w:t>
+      </w:r>
+      <w:r>
+        <w:rPr>
+          <w:lang w:val="en-US"/>
+        </w:rPr>
+        <w:t>,</w:t>
+      </w:r>
+      <w:r>
+        <w:rPr>
+          <w:lang w:val="en-US"/>
+        </w:rPr>
+        <w:t xml:space="preserve"> where the overall system architecture is defined, to a specific platform. The whole syntheses from higher level abstraction to implementation and the steps needed is one of the interesting focus areas for the project, as well as risk level </w:t>
+      </w:r>
+      <w:r>
+        <w:rPr>
+          <w:lang w:val="en-US"/>
+        </w:rPr>
+        <w:t xml:space="preserve">management </w:t>
+      </w:r>
       <w:r>
         <w:rPr>
           <w:lang w:val="en-US"/>
@@ -1051,42 +1131,32 @@
     </w:p>
     <w:p>
       <w:pPr>
-        <w:rPr>
-          <w:lang w:val="en-US"/>
-        </w:rPr>
-      </w:pPr>
-    </w:p>
-    <w:p>
-      <w:pPr>
         <w:pStyle w:val="Listeafsnit"/>
         <w:numPr>
           <w:ilvl w:val="0"/>
           <w:numId w:val="1"/>
         </w:numPr>
-      </w:pPr>
-      <w:proofErr w:type="spellStart"/>
-      <w:r>
-        <w:t>Subversion</w:t>
-      </w:r>
-      <w:proofErr w:type="spellEnd"/>
-      <w:r>
-        <w:t xml:space="preserve"> (</w:t>
-      </w:r>
-      <w:proofErr w:type="spellStart"/>
-      <w:r>
-        <w:t>Google</w:t>
-      </w:r>
-      <w:proofErr w:type="spellEnd"/>
-      <w:r>
-        <w:t xml:space="preserve"> </w:t>
-      </w:r>
-      <w:proofErr w:type="spellStart"/>
-      <w:r>
-        <w:t>code</w:t>
-      </w:r>
-      <w:proofErr w:type="spellEnd"/>
-      <w:r>
-        <w:t>), Microsoft Word 2007, Visio 2003 (også til tidsplan)</w:t>
+        <w:rPr>
+          <w:lang w:val="en-US"/>
+        </w:rPr>
+      </w:pPr>
+      <w:r>
+        <w:rPr>
+          <w:lang w:val="en-US"/>
+        </w:rPr>
+        <w:t>Subversion (Google code), Microsoft Word 2007, Visio 2003 (</w:t>
+      </w:r>
+      <w:r>
+        <w:rPr>
+          <w:lang w:val="en-US"/>
+        </w:rPr>
+        <w:t>also for time schedule</w:t>
+      </w:r>
+      <w:r>
+        <w:rPr>
+          <w:lang w:val="en-US"/>
+        </w:rPr>
+        <w:t>)</w:t>
       </w:r>
     </w:p>
     <w:p>
@@ -1140,28 +1210,12 @@
         </w:rPr>
         <w:t xml:space="preserve"> </w:t>
       </w:r>
-      <w:proofErr w:type="spellStart"/>
-      <w:r>
-        <w:rPr>
-          <w:lang w:val="en-US"/>
-        </w:rPr>
-        <w:t>til</w:t>
-      </w:r>
-      <w:proofErr w:type="spellEnd"/>
-      <w:r>
-        <w:rPr>
-          <w:lang w:val="en-US"/>
-        </w:rPr>
-        <w:t xml:space="preserve"> </w:t>
-      </w:r>
-      <w:proofErr w:type="spellStart"/>
-      <w:r>
-        <w:rPr>
-          <w:lang w:val="en-US"/>
-        </w:rPr>
-        <w:t>simulering</w:t>
-      </w:r>
-      <w:proofErr w:type="spellEnd"/>
+      <w:r>
+        <w:rPr>
+          <w:lang w:val="en-US"/>
+        </w:rPr>
+        <w:t>for simulation</w:t>
+      </w:r>
       <w:r>
         <w:rPr>
           <w:lang w:val="en-US"/>
@@ -1324,7 +1378,31 @@
         <w:rPr>
           <w:lang w:val="en-US"/>
         </w:rPr>
-        <w:t xml:space="preserve">The technical process begins with Stakeholder Requirements Definition followed by Requirement analyses. These will base the inputs for Architectural design. At this point a system level synthesis described by </w:t>
+        <w:t xml:space="preserve">The technical process begins with Stakeholder Requirements Definition followed by Requirement analyses. These will </w:t>
+      </w:r>
+      <w:r>
+        <w:rPr>
+          <w:lang w:val="en-US"/>
+        </w:rPr>
+        <w:t>form</w:t>
+      </w:r>
+      <w:r>
+        <w:rPr>
+          <w:lang w:val="en-US"/>
+        </w:rPr>
+        <w:t xml:space="preserve"> the inputs for </w:t>
+      </w:r>
+      <w:r>
+        <w:rPr>
+          <w:lang w:val="en-US"/>
+        </w:rPr>
+        <w:t xml:space="preserve">the </w:t>
+      </w:r>
+      <w:r>
+        <w:rPr>
+          <w:lang w:val="en-US"/>
+        </w:rPr>
+        <w:t xml:space="preserve">Architectural design. At this point a system level synthesis described by </w:t>
       </w:r>
       <w:r>
         <w:rPr>
@@ -1382,7 +1460,19 @@
         <w:rPr>
           <w:lang w:val="en-US"/>
         </w:rPr>
-        <w:t xml:space="preserve"> would be utilized to support implementation.</w:t>
+        <w:t xml:space="preserve"> w</w:t>
+      </w:r>
+      <w:r>
+        <w:rPr>
+          <w:lang w:val="en-US"/>
+        </w:rPr>
+        <w:t>ill</w:t>
+      </w:r>
+      <w:r>
+        <w:rPr>
+          <w:lang w:val="en-US"/>
+        </w:rPr>
+        <w:t xml:space="preserve"> be utilized to support implementation.</w:t>
       </w:r>
     </w:p>
     <w:p>
@@ -1458,7 +1548,7 @@
           <v:shape id="_x0000_i1027" type="#_x0000_t75" style="width:477.75pt;height:122.25pt" o:ole="">
             <v:imagedata r:id="rId7" o:title=""/>
           </v:shape>
-          <o:OLEObject Type="Embed" ProgID="Visio.Drawing.11" ShapeID="_x0000_i1027" DrawAspect="Content" ObjectID="_1358261346" r:id="rId8"/>
+          <o:OLEObject Type="Embed" ProgID="Visio.Drawing.11" ShapeID="_x0000_i1027" DrawAspect="Content" ObjectID="_1358271906" r:id="rId8"/>
         </w:object>
       </w:r>
     </w:p>
@@ -1476,7 +1566,6 @@
         <w:t>Working group contract</w:t>
       </w:r>
     </w:p>
-    <w:p/>
     <w:p>
       <w:pPr>
         <w:pStyle w:val="Listeafsnit"/>
@@ -1560,7 +1649,7 @@
           <v:shape id="_x0000_i1028" type="#_x0000_t75" style="width:662.25pt;height:234.75pt" o:ole="">
             <v:imagedata r:id="rId9" o:title=""/>
           </v:shape>
-          <o:OLEObject Type="Embed" ProgID="Visio.Drawing.11" ShapeID="_x0000_i1028" DrawAspect="Content" ObjectID="_1358261347" r:id="rId10"/>
+          <o:OLEObject Type="Embed" ProgID="Visio.Drawing.11" ShapeID="_x0000_i1028" DrawAspect="Content" ObjectID="_1358271907" r:id="rId10"/>
         </w:object>
       </w:r>
     </w:p>

</xml_diff>

<commit_message>
Updating document and adding front page
</commit_message>
<xml_diff>
--- a/syseng_hwco/proj/Artifact/Doc/Project description.docx
+++ b/syseng_hwco/proj/Artifact/Doc/Project description.docx
@@ -4,6 +4,380 @@
   <w:body>
     <w:p>
       <w:pPr>
+        <w:jc w:val="center"/>
+        <w:rPr>
+          <w:b/>
+          <w:sz w:val="56"/>
+          <w:szCs w:val="56"/>
+          <w:lang w:val="en-GB"/>
+        </w:rPr>
+      </w:pPr>
+    </w:p>
+    <w:p>
+      <w:pPr>
+        <w:jc w:val="center"/>
+        <w:rPr>
+          <w:b/>
+          <w:sz w:val="56"/>
+          <w:szCs w:val="56"/>
+          <w:lang w:val="en-GB"/>
+        </w:rPr>
+      </w:pPr>
+    </w:p>
+    <w:p>
+      <w:pPr>
+        <w:jc w:val="center"/>
+        <w:rPr>
+          <w:b/>
+          <w:sz w:val="56"/>
+          <w:szCs w:val="56"/>
+          <w:lang w:val="en-GB"/>
+        </w:rPr>
+      </w:pPr>
+    </w:p>
+    <w:p>
+      <w:pPr>
+        <w:jc w:val="center"/>
+        <w:rPr>
+          <w:b/>
+          <w:sz w:val="72"/>
+          <w:szCs w:val="72"/>
+          <w:lang w:val="en-GB"/>
+        </w:rPr>
+      </w:pPr>
+      <w:r>
+        <w:rPr>
+          <w:b/>
+          <w:sz w:val="72"/>
+          <w:szCs w:val="72"/>
+          <w:lang w:val="en-GB"/>
+        </w:rPr>
+        <w:t>Project description</w:t>
+      </w:r>
+    </w:p>
+    <w:p>
+      <w:pPr>
+        <w:jc w:val="center"/>
+        <w:rPr>
+          <w:b/>
+          <w:sz w:val="44"/>
+          <w:szCs w:val="44"/>
+          <w:lang w:val="en-GB"/>
+        </w:rPr>
+      </w:pPr>
+      <w:r>
+        <w:rPr>
+          <w:b/>
+          <w:sz w:val="44"/>
+          <w:szCs w:val="44"/>
+          <w:lang w:val="en-GB"/>
+        </w:rPr>
+        <w:t>Emergency call system</w:t>
+      </w:r>
+    </w:p>
+    <w:p>
+      <w:pPr>
+        <w:pStyle w:val="Titel"/>
+        <w:rPr>
+          <w:rFonts w:ascii="Calibri" w:hAnsi="Calibri"/>
+          <w:b/>
+          <w:color w:val="auto"/>
+          <w:spacing w:val="0"/>
+          <w:kern w:val="0"/>
+          <w:sz w:val="48"/>
+          <w:szCs w:val="48"/>
+          <w:lang w:val="en-GB"/>
+        </w:rPr>
+      </w:pPr>
+    </w:p>
+    <w:p>
+      <w:pPr>
+        <w:rPr>
+          <w:lang w:val="en-GB"/>
+        </w:rPr>
+      </w:pPr>
+    </w:p>
+    <w:p>
+      <w:pPr>
+        <w:rPr>
+          <w:lang w:val="en-GB"/>
+        </w:rPr>
+      </w:pPr>
+    </w:p>
+    <w:p>
+      <w:pPr>
+        <w:rPr>
+          <w:lang w:val="en-GB"/>
+        </w:rPr>
+      </w:pPr>
+    </w:p>
+    <w:p>
+      <w:pPr>
+        <w:rPr>
+          <w:lang w:val="en-GB"/>
+        </w:rPr>
+      </w:pPr>
+    </w:p>
+    <w:p>
+      <w:pPr>
+        <w:rPr>
+          <w:lang w:val="en-GB"/>
+        </w:rPr>
+      </w:pPr>
+    </w:p>
+    <w:p>
+      <w:pPr>
+        <w:rPr>
+          <w:lang w:val="en-GB"/>
+        </w:rPr>
+      </w:pPr>
+    </w:p>
+    <w:p>
+      <w:pPr>
+        <w:rPr>
+          <w:lang w:val="en-GB"/>
+        </w:rPr>
+      </w:pPr>
+    </w:p>
+    <w:p>
+      <w:pPr>
+        <w:rPr>
+          <w:lang w:val="en-GB"/>
+        </w:rPr>
+      </w:pPr>
+    </w:p>
+    <w:p>
+      <w:pPr>
+        <w:rPr>
+          <w:lang w:val="en-GB"/>
+        </w:rPr>
+      </w:pPr>
+    </w:p>
+    <w:p>
+      <w:pPr>
+        <w:rPr>
+          <w:lang w:val="en-GB"/>
+        </w:rPr>
+      </w:pPr>
+    </w:p>
+    <w:p>
+      <w:pPr>
+        <w:rPr>
+          <w:lang w:val="en-GB"/>
+        </w:rPr>
+      </w:pPr>
+    </w:p>
+    <w:p>
+      <w:pPr>
+        <w:rPr>
+          <w:lang w:val="en-GB"/>
+        </w:rPr>
+      </w:pPr>
+    </w:p>
+    <w:p>
+      <w:pPr>
+        <w:rPr>
+          <w:lang w:val="en-GB"/>
+        </w:rPr>
+      </w:pPr>
+    </w:p>
+    <w:p>
+      <w:pPr>
+        <w:rPr>
+          <w:lang w:val="en-GB"/>
+        </w:rPr>
+      </w:pPr>
+    </w:p>
+    <w:p>
+      <w:pPr>
+        <w:rPr>
+          <w:lang w:val="en-GB"/>
+        </w:rPr>
+      </w:pPr>
+    </w:p>
+    <w:p>
+      <w:pPr>
+        <w:rPr>
+          <w:lang w:val="en-GB"/>
+        </w:rPr>
+      </w:pPr>
+    </w:p>
+    <w:p>
+      <w:pPr>
+        <w:rPr>
+          <w:lang w:val="en-GB"/>
+        </w:rPr>
+      </w:pPr>
+    </w:p>
+    <w:p>
+      <w:pPr>
+        <w:rPr>
+          <w:lang w:val="en-GB"/>
+        </w:rPr>
+      </w:pPr>
+      <w:r>
+        <w:rPr>
+          <w:lang w:val="en-GB"/>
+        </w:rPr>
+        <w:t xml:space="preserve">Date: </w:t>
+      </w:r>
+      <w:r>
+        <w:rPr>
+          <w:b/>
+          <w:lang w:val="en-GB"/>
+        </w:rPr>
+        <w:t>03</w:t>
+      </w:r>
+      <w:r>
+        <w:rPr>
+          <w:b/>
+          <w:lang w:val="en-GB"/>
+        </w:rPr>
+        <w:t>/</w:t>
+      </w:r>
+      <w:r>
+        <w:rPr>
+          <w:b/>
+          <w:lang w:val="en-GB"/>
+        </w:rPr>
+        <w:t>02</w:t>
+      </w:r>
+      <w:r>
+        <w:rPr>
+          <w:b/>
+          <w:lang w:val="en-GB"/>
+        </w:rPr>
+        <w:t>-1</w:t>
+      </w:r>
+      <w:r>
+        <w:rPr>
+          <w:b/>
+          <w:lang w:val="en-GB"/>
+        </w:rPr>
+        <w:t>1</w:t>
+      </w:r>
+    </w:p>
+    <w:p>
+      <w:pPr>
+        <w:rPr>
+          <w:lang w:val="en-GB"/>
+        </w:rPr>
+      </w:pPr>
+      <w:r>
+        <w:rPr>
+          <w:lang w:val="en-GB"/>
+        </w:rPr>
+        <w:t>Advisor: Kim</w:t>
+      </w:r>
+    </w:p>
+    <w:p>
+      <w:pPr>
+        <w:rPr>
+          <w:lang w:val="en-GB"/>
+        </w:rPr>
+      </w:pPr>
+      <w:r>
+        <w:rPr>
+          <w:lang w:val="en-GB"/>
+        </w:rPr>
+        <w:t xml:space="preserve">Project participants: </w:t>
+      </w:r>
+      <w:r>
+        <w:rPr>
+          <w:lang w:val="en-GB"/>
+        </w:rPr>
+        <w:tab/>
+      </w:r>
+    </w:p>
+    <w:p>
+      <w:pPr>
+        <w:rPr>
+          <w:lang w:val="en-GB"/>
+        </w:rPr>
+      </w:pPr>
+      <w:r>
+        <w:rPr>
+          <w:lang w:val="en-GB"/>
+        </w:rPr>
+        <w:tab/>
+      </w:r>
+      <w:r>
+        <w:rPr>
+          <w:lang w:val="en-GB"/>
+        </w:rPr>
+        <w:tab/>
+      </w:r>
+    </w:p>
+    <w:p>
+      <w:pPr>
+        <w:rPr>
+          <w:lang w:val="en-GB"/>
+        </w:rPr>
+      </w:pPr>
+      <w:r>
+        <w:rPr>
+          <w:lang w:val="en-GB"/>
+        </w:rPr>
+        <w:tab/>
+      </w:r>
+      <w:r>
+        <w:rPr>
+          <w:lang w:val="en-GB"/>
+        </w:rPr>
+        <w:tab/>
+      </w:r>
+    </w:p>
+    <w:p>
+      <w:pPr>
+        <w:rPr>
+          <w:b/>
+          <w:lang w:val="en-GB"/>
+        </w:rPr>
+      </w:pPr>
+      <w:r>
+        <w:rPr>
+          <w:lang w:val="en-GB"/>
+        </w:rPr>
+        <w:t xml:space="preserve">Revision: </w:t>
+      </w:r>
+      <w:r>
+        <w:rPr>
+          <w:b/>
+          <w:lang w:val="en-GB"/>
+        </w:rPr>
+        <w:t>A</w:t>
+      </w:r>
+    </w:p>
+    <w:p>
+      <w:pPr>
+        <w:spacing w:line="240" w:lineRule="auto"/>
+        <w:contextualSpacing w:val="0"/>
+        <w:rPr>
+          <w:rFonts w:ascii="Arial" w:eastAsia="Times New Roman" w:hAnsi="Arial" w:cs="Arial"/>
+          <w:i/>
+          <w:iCs/>
+          <w:color w:val="000000"/>
+          <w:sz w:val="20"/>
+          <w:szCs w:val="20"/>
+          <w:lang w:val="en-GB" w:eastAsia="da-DK"/>
+        </w:rPr>
+      </w:pPr>
+      <w:r>
+        <w:rPr>
+          <w:lang w:val="en-GB"/>
+        </w:rPr>
+        <w:t xml:space="preserve">Document ID: </w:t>
+      </w:r>
+      <w:r>
+        <w:rPr>
+          <w:b/>
+          <w:lang w:val="en-GB"/>
+        </w:rPr>
+        <w:t>PRODDESK</w:t>
+      </w:r>
+    </w:p>
+    <w:p>
+      <w:pPr>
         <w:pStyle w:val="Overskrift1"/>
         <w:rPr>
           <w:lang w:val="en-US"/>
@@ -13,6 +387,13 @@
         <w:rPr>
           <w:lang w:val="en-US"/>
         </w:rPr>
+        <w:br w:type="page"/>
+      </w:r>
+      <w:r>
+        <w:rPr>
+          <w:lang w:val="en-US"/>
+        </w:rPr>
+        <w:lastRenderedPageBreak/>
         <w:t>Scope and Objective</w:t>
       </w:r>
     </w:p>
@@ -1545,10 +1926,10 @@
       </w:pPr>
       <w:r>
         <w:object w:dxaOrig="12254" w:dyaOrig="3173">
-          <v:shape id="_x0000_i1027" type="#_x0000_t75" style="width:477.75pt;height:122.25pt" o:ole="">
+          <v:shape id="_x0000_i1028" type="#_x0000_t75" style="width:481.5pt;height:124.5pt" o:ole="">
             <v:imagedata r:id="rId7" o:title=""/>
           </v:shape>
-          <o:OLEObject Type="Embed" ProgID="Visio.Drawing.11" ShapeID="_x0000_i1027" DrawAspect="Content" ObjectID="_1358271906" r:id="rId8"/>
+          <o:OLEObject Type="Embed" ProgID="Visio.Drawing.11" ShapeID="_x0000_i1028" DrawAspect="Content" ObjectID="_1358273597" r:id="rId8"/>
         </w:object>
       </w:r>
     </w:p>
@@ -1609,28 +1990,12 @@
           <w:lang w:val="en-US"/>
         </w:rPr>
       </w:pPr>
-    </w:p>
-    <w:p>
-      <w:pPr>
-        <w:pStyle w:val="Overskrift1"/>
-        <w:rPr>
-          <w:lang w:val="en-US"/>
-        </w:rPr>
-        <w:sectPr>
-          <w:pgSz w:w="11906" w:h="16838"/>
-          <w:pgMar w:top="1701" w:right="1134" w:bottom="1701" w:left="1134" w:header="708" w:footer="708" w:gutter="0"/>
-          <w:cols w:space="708"/>
-          <w:docGrid w:linePitch="360"/>
-        </w:sectPr>
-      </w:pPr>
-    </w:p>
-    <w:p>
-      <w:pPr>
-        <w:pStyle w:val="Overskrift1"/>
-        <w:rPr>
-          <w:lang w:val="en-US"/>
-        </w:rPr>
-      </w:pPr>
+      <w:r>
+        <w:rPr>
+          <w:lang w:val="en-US"/>
+        </w:rPr>
+        <w:br w:type="page"/>
+      </w:r>
       <w:r>
         <w:rPr>
           <w:lang w:val="en-US"/>
@@ -1646,123 +2011,13 @@
       </w:pPr>
       <w:r>
         <w:object w:dxaOrig="18924" w:dyaOrig="6621">
-          <v:shape id="_x0000_i1028" type="#_x0000_t75" style="width:662.25pt;height:234.75pt" o:ole="">
+          <v:shape id="_x0000_i1027" type="#_x0000_t75" style="width:481.5pt;height:168.75pt" o:ole="">
             <v:imagedata r:id="rId9" o:title=""/>
           </v:shape>
-          <o:OLEObject Type="Embed" ProgID="Visio.Drawing.11" ShapeID="_x0000_i1028" DrawAspect="Content" ObjectID="_1358271907" r:id="rId10"/>
+          <o:OLEObject Type="Embed" ProgID="Visio.Drawing.11" ShapeID="_x0000_i1027" DrawAspect="Content" ObjectID="_1358273598" r:id="rId10"/>
         </w:object>
       </w:r>
     </w:p>
-    <w:tbl>
-      <w:tblPr>
-        <w:tblpPr w:leftFromText="141" w:rightFromText="141" w:vertAnchor="text" w:horzAnchor="margin" w:tblpY="463"/>
-        <w:tblW w:w="0" w:type="auto"/>
-        <w:tblBorders>
-          <w:top w:val="single" w:sz="4" w:space="0" w:color="auto"/>
-          <w:left w:val="single" w:sz="4" w:space="0" w:color="auto"/>
-          <w:bottom w:val="single" w:sz="4" w:space="0" w:color="auto"/>
-          <w:right w:val="single" w:sz="4" w:space="0" w:color="auto"/>
-          <w:insideH w:val="single" w:sz="4" w:space="0" w:color="auto"/>
-          <w:insideV w:val="single" w:sz="4" w:space="0" w:color="auto"/>
-        </w:tblBorders>
-        <w:tblLook w:val="01E0"/>
-      </w:tblPr>
-      <w:tblGrid>
-        <w:gridCol w:w="2311"/>
-        <w:gridCol w:w="1156"/>
-        <w:gridCol w:w="1760"/>
-      </w:tblGrid>
-      <w:tr>
-        <w:trPr>
-          <w:trHeight w:val="528"/>
-        </w:trPr>
-        <w:tc>
-          <w:tcPr>
-            <w:tcW w:w="0" w:type="auto"/>
-          </w:tcPr>
-          <w:p>
-            <w:r>
-              <w:t>Fil-version information:</w:t>
-            </w:r>
-          </w:p>
-          <w:p>
-            <w:r>
-              <w:t>Document</w:t>
-            </w:r>
-          </w:p>
-        </w:tc>
-        <w:tc>
-          <w:tcPr>
-            <w:tcW w:w="1156" w:type="dxa"/>
-          </w:tcPr>
-          <w:p>
-            <w:r>
-              <w:t>Version</w:t>
-            </w:r>
-          </w:p>
-        </w:tc>
-        <w:tc>
-          <w:tcPr>
-            <w:tcW w:w="1760" w:type="dxa"/>
-          </w:tcPr>
-          <w:p/>
-        </w:tc>
-      </w:tr>
-      <w:tr>
-        <w:trPr>
-          <w:trHeight w:val="575"/>
-        </w:trPr>
-        <w:tc>
-          <w:tcPr>
-            <w:tcW w:w="0" w:type="auto"/>
-          </w:tcPr>
-          <w:p>
-            <w:r>
-              <w:t>SRS</w:t>
-            </w:r>
-          </w:p>
-        </w:tc>
-        <w:tc>
-          <w:tcPr>
-            <w:tcW w:w="1156" w:type="dxa"/>
-          </w:tcPr>
-          <w:p>
-            <w:r>
-              <w:t>v.1.02</w:t>
-            </w:r>
-          </w:p>
-        </w:tc>
-        <w:tc>
-          <w:tcPr>
-            <w:tcW w:w="1760" w:type="dxa"/>
-          </w:tcPr>
-          <w:p/>
-        </w:tc>
-      </w:tr>
-      <w:tr>
-        <w:trPr>
-          <w:trHeight w:val="590"/>
-        </w:trPr>
-        <w:tc>
-          <w:tcPr>
-            <w:tcW w:w="0" w:type="auto"/>
-          </w:tcPr>
-          <w:p/>
-        </w:tc>
-        <w:tc>
-          <w:tcPr>
-            <w:tcW w:w="1156" w:type="dxa"/>
-          </w:tcPr>
-          <w:p/>
-        </w:tc>
-        <w:tc>
-          <w:tcPr>
-            <w:tcW w:w="1760" w:type="dxa"/>
-          </w:tcPr>
-          <w:p/>
-        </w:tc>
-      </w:tr>
-    </w:tbl>
     <w:p>
       <w:pPr>
         <w:pStyle w:val="Listeafsnit"/>
@@ -1772,22 +2027,16 @@
     <w:p>
       <w:pPr>
         <w:pStyle w:val="Overskrift1"/>
-        <w:sectPr>
-          <w:pgSz w:w="16838" w:h="11906" w:orient="landscape"/>
-          <w:pgMar w:top="1134" w:right="1701" w:bottom="1134" w:left="1701" w:header="708" w:footer="708" w:gutter="0"/>
-          <w:cols w:space="708"/>
-          <w:docGrid w:linePitch="360"/>
-        </w:sectPr>
-      </w:pPr>
-    </w:p>
-    <w:p>
-      <w:pPr>
-        <w:pStyle w:val="Overskrift1"/>
-      </w:pPr>
+      </w:pPr>
+      <w:r>
+        <w:br w:type="page"/>
+      </w:r>
+      <w:proofErr w:type="spellStart"/>
       <w:r>
         <w:lastRenderedPageBreak/>
         <w:t>Refrences</w:t>
       </w:r>
+      <w:proofErr w:type="spellEnd"/>
     </w:p>
     <w:tbl>
       <w:tblPr>
@@ -2513,7 +2762,7 @@
     <w:lsdException w:name="toc 8" w:locked="1" w:semiHidden="0" w:uiPriority="0" w:unhideWhenUsed="0"/>
     <w:lsdException w:name="toc 9" w:locked="1" w:semiHidden="0" w:uiPriority="0" w:unhideWhenUsed="0"/>
     <w:lsdException w:name="caption" w:locked="1" w:uiPriority="0" w:qFormat="1"/>
-    <w:lsdException w:name="Title" w:locked="1" w:semiHidden="0" w:uiPriority="0" w:unhideWhenUsed="0" w:qFormat="1"/>
+    <w:lsdException w:name="Title" w:locked="1" w:semiHidden="0" w:unhideWhenUsed="0" w:qFormat="1"/>
     <w:lsdException w:name="Default Paragraph Font" w:locked="1" w:semiHidden="0" w:uiPriority="0" w:unhideWhenUsed="0"/>
     <w:lsdException w:name="Subtitle" w:locked="1" w:semiHidden="0" w:uiPriority="0" w:unhideWhenUsed="0" w:qFormat="1"/>
     <w:lsdException w:name="Strong" w:locked="1" w:semiHidden="0" w:uiPriority="0" w:unhideWhenUsed="0" w:qFormat="1"/>
@@ -2752,6 +3001,46 @@
         <w:right w:w="108" w:type="dxa"/>
       </w:tblCellMar>
     </w:tblPr>
+  </w:style>
+  <w:style w:type="paragraph" w:styleId="Titel">
+    <w:name w:val="Title"/>
+    <w:basedOn w:val="Normal"/>
+    <w:next w:val="Normal"/>
+    <w:link w:val="TitelTegn"/>
+    <w:uiPriority w:val="99"/>
+    <w:qFormat/>
+    <w:locked/>
+    <w:rsid w:val="00AE725A"/>
+    <w:pPr>
+      <w:pBdr>
+        <w:bottom w:val="single" w:sz="8" w:space="4" w:color="4F81BD"/>
+      </w:pBdr>
+      <w:spacing w:after="300" w:line="240" w:lineRule="auto"/>
+    </w:pPr>
+    <w:rPr>
+      <w:rFonts w:ascii="Cambria" w:eastAsia="SimSun" w:hAnsi="Cambria"/>
+      <w:color w:val="17365D"/>
+      <w:spacing w:val="5"/>
+      <w:kern w:val="28"/>
+      <w:sz w:val="52"/>
+      <w:szCs w:val="52"/>
+    </w:rPr>
+  </w:style>
+  <w:style w:type="character" w:customStyle="1" w:styleId="TitelTegn">
+    <w:name w:val="Titel Tegn"/>
+    <w:basedOn w:val="Standardskrifttypeiafsnit"/>
+    <w:link w:val="Titel"/>
+    <w:uiPriority w:val="99"/>
+    <w:rsid w:val="00AE725A"/>
+    <w:rPr>
+      <w:rFonts w:ascii="Cambria" w:eastAsia="SimSun" w:hAnsi="Cambria"/>
+      <w:color w:val="17365D"/>
+      <w:spacing w:val="5"/>
+      <w:kern w:val="28"/>
+      <w:sz w:val="52"/>
+      <w:szCs w:val="52"/>
+      <w:lang w:eastAsia="en-US"/>
+    </w:rPr>
   </w:style>
 </w:styles>
 </file>

</xml_diff>

<commit_message>
Updating final document with corrections and more references
</commit_message>
<xml_diff>
--- a/syseng_hwco/proj/Artifact/Doc/Project description.docx
+++ b/syseng_hwco/proj/Artifact/Doc/Project description.docx
@@ -77,7 +77,7 @@
     </w:p>
     <w:p>
       <w:pPr>
-        <w:pStyle w:val="Title"/>
+        <w:pStyle w:val="Titel"/>
         <w:rPr>
           <w:rFonts w:ascii="Calibri" w:hAnsi="Calibri"/>
           <w:b/>
@@ -450,7 +450,7 @@
     </w:p>
     <w:p>
       <w:pPr>
-        <w:pStyle w:val="Heading1"/>
+        <w:pStyle w:val="Overskrift1"/>
         <w:rPr>
           <w:lang w:val="en-US"/>
         </w:rPr>
@@ -465,6 +465,7 @@
         <w:rPr>
           <w:lang w:val="en-US"/>
         </w:rPr>
+        <w:lastRenderedPageBreak/>
         <w:t>Scope and Objective</w:t>
       </w:r>
     </w:p>
@@ -676,7 +677,7 @@
     </w:p>
     <w:p>
       <w:pPr>
-        <w:pStyle w:val="Heading1"/>
+        <w:pStyle w:val="Overskrift1"/>
         <w:rPr>
           <w:lang w:val="en-US"/>
         </w:rPr>
@@ -938,6 +939,7 @@
               <w:rPr>
                 <w:lang w:val="en-US"/>
               </w:rPr>
+              <w:lastRenderedPageBreak/>
               <w:t>Emergency call base</w:t>
             </w:r>
           </w:p>
@@ -1250,7 +1252,7 @@
     </w:tbl>
     <w:p>
       <w:pPr>
-        <w:pStyle w:val="Heading1"/>
+        <w:pStyle w:val="Overskrift1"/>
         <w:rPr>
           <w:lang w:val="en-US"/>
         </w:rPr>
@@ -1283,7 +1285,7 @@
     </w:p>
     <w:p>
       <w:pPr>
-        <w:pStyle w:val="Heading1"/>
+        <w:pStyle w:val="Overskrift1"/>
         <w:rPr>
           <w:lang w:val="en-US"/>
         </w:rPr>
@@ -1297,7 +1299,7 @@
     </w:p>
     <w:p>
       <w:pPr>
-        <w:pStyle w:val="ListParagraph"/>
+        <w:pStyle w:val="Listeafsnit"/>
         <w:numPr>
           <w:ilvl w:val="0"/>
           <w:numId w:val="1"/>
@@ -1315,7 +1317,7 @@
     </w:p>
     <w:p>
       <w:pPr>
-        <w:pStyle w:val="ListParagraph"/>
+        <w:pStyle w:val="Listeafsnit"/>
         <w:numPr>
           <w:ilvl w:val="0"/>
           <w:numId w:val="1"/>
@@ -1333,7 +1335,7 @@
     </w:p>
     <w:p>
       <w:pPr>
-        <w:pStyle w:val="ListParagraph"/>
+        <w:pStyle w:val="Listeafsnit"/>
         <w:numPr>
           <w:ilvl w:val="0"/>
           <w:numId w:val="1"/>
@@ -1351,7 +1353,7 @@
     </w:p>
     <w:p>
       <w:pPr>
-        <w:pStyle w:val="ListParagraph"/>
+        <w:pStyle w:val="Listeafsnit"/>
         <w:numPr>
           <w:ilvl w:val="0"/>
           <w:numId w:val="1"/>
@@ -1433,6 +1435,7 @@
         <w:rPr>
           <w:lang w:val="en-US"/>
         </w:rPr>
+        <w:lastRenderedPageBreak/>
         <w:pict>
           <v:shapetype id="_x0000_t75" coordsize="21600,21600" o:spt="75" o:preferrelative="t" path="m@4@5l@4@11@9@11@9@5xe" filled="f" stroked="f">
             <v:stroke joinstyle="miter"/>
@@ -1621,13 +1624,13 @@
           <v:shape id="_x0000_i1027" type="#_x0000_t75" style="width:477.75pt;height:123.75pt" o:ole="">
             <v:imagedata r:id="rId9" o:title=""/>
           </v:shape>
-          <o:OLEObject Type="Embed" ProgID="Visio.Drawing.11" ShapeID="_x0000_i1027" DrawAspect="Content" ObjectID="_1358274569" r:id="rId10"/>
+          <o:OLEObject Type="Embed" ProgID="Visio.Drawing.11" ShapeID="_x0000_i1027" DrawAspect="Content" ObjectID="_1361773091" r:id="rId10"/>
         </w:object>
       </w:r>
     </w:p>
     <w:p>
       <w:pPr>
-        <w:pStyle w:val="Heading1"/>
+        <w:pStyle w:val="Overskrift1"/>
         <w:rPr>
           <w:lang w:val="en-US"/>
         </w:rPr>
@@ -1641,7 +1644,7 @@
     </w:p>
     <w:p>
       <w:pPr>
-        <w:pStyle w:val="ListParagraph"/>
+        <w:pStyle w:val="Listeafsnit"/>
         <w:numPr>
           <w:ilvl w:val="0"/>
           <w:numId w:val="2"/>
@@ -1659,7 +1662,7 @@
     </w:p>
     <w:p>
       <w:pPr>
-        <w:pStyle w:val="ListParagraph"/>
+        <w:pStyle w:val="Listeafsnit"/>
         <w:numPr>
           <w:ilvl w:val="0"/>
           <w:numId w:val="2"/>
@@ -1677,23 +1680,23 @@
     </w:p>
     <w:p>
       <w:pPr>
-        <w:pStyle w:val="Heading1"/>
-        <w:rPr>
-          <w:lang w:val="en-US"/>
-        </w:rPr>
-      </w:pPr>
-    </w:p>
-    <w:p>
-      <w:pPr>
-        <w:pStyle w:val="Heading1"/>
-        <w:rPr>
-          <w:lang w:val="en-US"/>
-        </w:rPr>
-      </w:pPr>
-    </w:p>
-    <w:p>
-      <w:pPr>
-        <w:pStyle w:val="Heading1"/>
+        <w:pStyle w:val="Overskrift1"/>
+        <w:rPr>
+          <w:lang w:val="en-US"/>
+        </w:rPr>
+      </w:pPr>
+    </w:p>
+    <w:p>
+      <w:pPr>
+        <w:pStyle w:val="Overskrift1"/>
+        <w:rPr>
+          <w:lang w:val="en-US"/>
+        </w:rPr>
+      </w:pPr>
+    </w:p>
+    <w:p>
+      <w:pPr>
+        <w:pStyle w:val="Overskrift1"/>
         <w:rPr>
           <w:lang w:val="en-US"/>
         </w:rPr>
@@ -1707,7 +1710,7 @@
     </w:p>
     <w:p>
       <w:pPr>
-        <w:pStyle w:val="ListParagraph"/>
+        <w:pStyle w:val="Listeafsnit"/>
         <w:ind w:left="0"/>
       </w:pPr>
       <w:r>
@@ -1715,22 +1718,25 @@
           <v:shape id="_x0000_i1028" type="#_x0000_t75" style="width:473.25pt;height:168.75pt" o:ole="">
             <v:imagedata r:id="rId11" o:title=""/>
           </v:shape>
-          <o:OLEObject Type="Embed" ProgID="Visio.Drawing.11" ShapeID="_x0000_i1028" DrawAspect="Content" ObjectID="_1358274570" r:id="rId12"/>
+          <o:OLEObject Type="Embed" ProgID="Visio.Drawing.11" ShapeID="_x0000_i1028" DrawAspect="Content" ObjectID="_1361773092" r:id="rId12"/>
         </w:object>
       </w:r>
     </w:p>
     <w:p>
       <w:pPr>
-        <w:pStyle w:val="ListParagraph"/>
+        <w:pStyle w:val="Listeafsnit"/>
         <w:ind w:left="0"/>
       </w:pPr>
     </w:p>
     <w:p>
       <w:pPr>
-        <w:pStyle w:val="Heading1"/>
+        <w:pStyle w:val="Overskrift1"/>
       </w:pPr>
       <w:r>
         <w:br w:type="page"/>
+      </w:r>
+      <w:r>
+        <w:lastRenderedPageBreak/>
         <w:t>Refrences</w:t>
       </w:r>
     </w:p>
@@ -1956,8 +1962,12 @@
       </w:pPr>
     </w:p>
     <w:sectPr>
-      <w:headerReference w:type="default" r:id="rId13"/>
-      <w:footerReference w:type="default" r:id="rId14"/>
+      <w:headerReference w:type="even" r:id="rId13"/>
+      <w:headerReference w:type="default" r:id="rId14"/>
+      <w:footerReference w:type="even" r:id="rId15"/>
+      <w:footerReference w:type="default" r:id="rId16"/>
+      <w:headerReference w:type="first" r:id="rId17"/>
+      <w:footerReference w:type="first" r:id="rId18"/>
       <w:pgSz w:w="11906" w:h="16838"/>
       <w:pgMar w:top="1701" w:right="1134" w:bottom="1701" w:left="1134" w:header="709" w:footer="709" w:gutter="0"/>
       <w:cols w:space="708"/>
@@ -1991,7 +2001,17 @@
 <w:ftr xmlns:ve="http://schemas.openxmlformats.org/markup-compatibility/2006" xmlns:o="urn:schemas-microsoft-com:office:office" xmlns:r="http://schemas.openxmlformats.org/officeDocument/2006/relationships" xmlns:m="http://schemas.openxmlformats.org/officeDocument/2006/math" xmlns:v="urn:schemas-microsoft-com:vml" xmlns:wp="http://schemas.openxmlformats.org/drawingml/2006/wordprocessingDrawing" xmlns:w10="urn:schemas-microsoft-com:office:word" xmlns:w="http://schemas.openxmlformats.org/wordprocessingml/2006/main" xmlns:wne="http://schemas.microsoft.com/office/word/2006/wordml">
   <w:p>
     <w:pPr>
-      <w:pStyle w:val="Footer"/>
+      <w:pStyle w:val="Sidefod"/>
+    </w:pPr>
+  </w:p>
+</w:ftr>
+</file>
+
+<file path=word/footer2.xml><?xml version="1.0" encoding="utf-8"?>
+<w:ftr xmlns:ve="http://schemas.openxmlformats.org/markup-compatibility/2006" xmlns:o="urn:schemas-microsoft-com:office:office" xmlns:r="http://schemas.openxmlformats.org/officeDocument/2006/relationships" xmlns:m="http://schemas.openxmlformats.org/officeDocument/2006/math" xmlns:v="urn:schemas-microsoft-com:vml" xmlns:wp="http://schemas.openxmlformats.org/drawingml/2006/wordprocessingDrawing" xmlns:w10="urn:schemas-microsoft-com:office:word" xmlns:w="http://schemas.openxmlformats.org/wordprocessingml/2006/main" xmlns:wne="http://schemas.microsoft.com/office/word/2006/wordml">
+  <w:p>
+    <w:pPr>
+      <w:pStyle w:val="Sidefod"/>
       <w:jc w:val="right"/>
     </w:pPr>
     <w:r>
@@ -1999,72 +2019,96 @@
     </w:r>
     <w:r>
       <w:rPr>
-        <w:rStyle w:val="PageNumber"/>
+        <w:rStyle w:val="Sidetal"/>
       </w:rPr>
       <w:fldChar w:fldCharType="begin"/>
     </w:r>
     <w:r>
       <w:rPr>
-        <w:rStyle w:val="PageNumber"/>
+        <w:rStyle w:val="Sidetal"/>
       </w:rPr>
       <w:instrText xml:space="preserve"> PAGE </w:instrText>
     </w:r>
     <w:r>
       <w:rPr>
-        <w:rStyle w:val="PageNumber"/>
+        <w:rStyle w:val="Sidetal"/>
       </w:rPr>
       <w:fldChar w:fldCharType="separate"/>
     </w:r>
     <w:r>
       <w:rPr>
-        <w:rStyle w:val="PageNumber"/>
+        <w:rStyle w:val="Sidetal"/>
         <w:noProof/>
       </w:rPr>
-      <w:t>5</w:t>
+      <w:t>2</w:t>
     </w:r>
     <w:r>
       <w:rPr>
-        <w:rStyle w:val="PageNumber"/>
+        <w:rStyle w:val="Sidetal"/>
       </w:rPr>
       <w:fldChar w:fldCharType="end"/>
     </w:r>
     <w:r>
       <w:rPr>
-        <w:rStyle w:val="PageNumber"/>
+        <w:rStyle w:val="Sidetal"/>
       </w:rPr>
       <w:t>/</w:t>
     </w:r>
     <w:r>
       <w:rPr>
-        <w:rStyle w:val="PageNumber"/>
+        <w:rStyle w:val="Sidetal"/>
       </w:rPr>
       <w:fldChar w:fldCharType="begin"/>
     </w:r>
     <w:r>
       <w:rPr>
-        <w:rStyle w:val="PageNumber"/>
+        <w:rStyle w:val="Sidetal"/>
       </w:rPr>
       <w:instrText xml:space="preserve"> NUMPAGES </w:instrText>
     </w:r>
     <w:r>
       <w:rPr>
-        <w:rStyle w:val="PageNumber"/>
+        <w:rStyle w:val="Sidetal"/>
       </w:rPr>
       <w:fldChar w:fldCharType="separate"/>
     </w:r>
     <w:r>
       <w:rPr>
-        <w:rStyle w:val="PageNumber"/>
+        <w:rStyle w:val="Sidetal"/>
         <w:noProof/>
       </w:rPr>
       <w:t>6</w:t>
     </w:r>
     <w:r>
       <w:rPr>
-        <w:rStyle w:val="PageNumber"/>
+        <w:rStyle w:val="Sidetal"/>
       </w:rPr>
       <w:fldChar w:fldCharType="end"/>
     </w:r>
+  </w:p>
+</w:ftr>
+</file>
+
+<file path=word/footer3.xml><?xml version="1.0" encoding="utf-8"?>
+<w:ftr xmlns:ve="http://schemas.openxmlformats.org/markup-compatibility/2006" xmlns:o="urn:schemas-microsoft-com:office:office" xmlns:r="http://schemas.openxmlformats.org/officeDocument/2006/relationships" xmlns:m="http://schemas.openxmlformats.org/officeDocument/2006/math" xmlns:v="urn:schemas-microsoft-com:vml" xmlns:wp="http://schemas.openxmlformats.org/drawingml/2006/wordprocessingDrawing" xmlns:w10="urn:schemas-microsoft-com:office:word" xmlns:w="http://schemas.openxmlformats.org/wordprocessingml/2006/main" xmlns:wne="http://schemas.microsoft.com/office/word/2006/wordml">
+  <w:p>
+    <w:pPr>
+      <w:pStyle w:val="Sidefod"/>
+      <w:jc w:val="right"/>
+    </w:pPr>
+    <w:fldSimple w:instr=" PAGE   \* MERGEFORMAT ">
+      <w:r>
+        <w:rPr>
+          <w:noProof/>
+        </w:rPr>
+        <w:t>1</w:t>
+      </w:r>
+    </w:fldSimple>
+  </w:p>
+  <w:p>
+    <w:pPr>
+      <w:pStyle w:val="Sidefod"/>
+    </w:pPr>
   </w:p>
 </w:ftr>
 </file>
@@ -2092,7 +2136,17 @@
 <w:hdr xmlns:ve="http://schemas.openxmlformats.org/markup-compatibility/2006" xmlns:o="urn:schemas-microsoft-com:office:office" xmlns:r="http://schemas.openxmlformats.org/officeDocument/2006/relationships" xmlns:m="http://schemas.openxmlformats.org/officeDocument/2006/math" xmlns:v="urn:schemas-microsoft-com:vml" xmlns:wp="http://schemas.openxmlformats.org/drawingml/2006/wordprocessingDrawing" xmlns:w10="urn:schemas-microsoft-com:office:word" xmlns:w="http://schemas.openxmlformats.org/wordprocessingml/2006/main" xmlns:wne="http://schemas.microsoft.com/office/word/2006/wordml">
   <w:p>
     <w:pPr>
-      <w:pStyle w:val="Header"/>
+      <w:pStyle w:val="Sidehoved"/>
+    </w:pPr>
+  </w:p>
+</w:hdr>
+</file>
+
+<file path=word/header2.xml><?xml version="1.0" encoding="utf-8"?>
+<w:hdr xmlns:ve="http://schemas.openxmlformats.org/markup-compatibility/2006" xmlns:o="urn:schemas-microsoft-com:office:office" xmlns:r="http://schemas.openxmlformats.org/officeDocument/2006/relationships" xmlns:m="http://schemas.openxmlformats.org/officeDocument/2006/math" xmlns:v="urn:schemas-microsoft-com:vml" xmlns:wp="http://schemas.openxmlformats.org/drawingml/2006/wordprocessingDrawing" xmlns:w10="urn:schemas-microsoft-com:office:word" xmlns:w="http://schemas.openxmlformats.org/wordprocessingml/2006/main" xmlns:wne="http://schemas.microsoft.com/office/word/2006/wordml">
+  <w:p>
+    <w:pPr>
+      <w:pStyle w:val="Sidehoved"/>
       <w:jc w:val="right"/>
     </w:pPr>
     <w:fldSimple w:instr=" DATE \@ &quot;dd-MM-yyyy&quot; ">
@@ -2100,9 +2154,19 @@
         <w:rPr>
           <w:noProof/>
         </w:rPr>
-        <w:t>03-02-2011</w:t>
+        <w:t>16-03-2011</w:t>
       </w:r>
     </w:fldSimple>
+  </w:p>
+</w:hdr>
+</file>
+
+<file path=word/header3.xml><?xml version="1.0" encoding="utf-8"?>
+<w:hdr xmlns:ve="http://schemas.openxmlformats.org/markup-compatibility/2006" xmlns:o="urn:schemas-microsoft-com:office:office" xmlns:r="http://schemas.openxmlformats.org/officeDocument/2006/relationships" xmlns:m="http://schemas.openxmlformats.org/officeDocument/2006/math" xmlns:v="urn:schemas-microsoft-com:vml" xmlns:wp="http://schemas.openxmlformats.org/drawingml/2006/wordprocessingDrawing" xmlns:w10="urn:schemas-microsoft-com:office:word" xmlns:w="http://schemas.openxmlformats.org/wordprocessingml/2006/main" xmlns:wne="http://schemas.microsoft.com/office/word/2006/wordml">
+  <w:p>
+    <w:pPr>
+      <w:pStyle w:val="Sidehoved"/>
+    </w:pPr>
   </w:p>
 </w:hdr>
 </file>
@@ -2580,8 +2644,6 @@
     <w:rPrDefault>
       <w:rPr>
         <w:rFonts w:ascii="Calibri" w:eastAsia="Calibri" w:hAnsi="Calibri" w:cs="Times New Roman"/>
-        <w:sz w:val="22"/>
-        <w:szCs w:val="22"/>
         <w:lang w:val="da-DK" w:eastAsia="da-DK" w:bidi="ar-SA"/>
       </w:rPr>
     </w:rPrDefault>
@@ -2735,14 +2797,16 @@
       <w:contextualSpacing/>
     </w:pPr>
     <w:rPr>
+      <w:sz w:val="22"/>
+      <w:szCs w:val="22"/>
       <w:lang w:eastAsia="en-US"/>
     </w:rPr>
   </w:style>
-  <w:style w:type="paragraph" w:styleId="Heading1">
+  <w:style w:type="paragraph" w:styleId="Overskrift1">
     <w:name w:val="heading 1"/>
     <w:basedOn w:val="Normal"/>
     <w:next w:val="Normal"/>
-    <w:link w:val="Heading1Char"/>
+    <w:link w:val="Overskrift1Tegn"/>
     <w:uiPriority w:val="99"/>
     <w:qFormat/>
     <w:rsid w:val="00841FFE"/>
@@ -2761,12 +2825,13 @@
       <w:szCs w:val="28"/>
     </w:rPr>
   </w:style>
-  <w:style w:type="character" w:default="1" w:styleId="DefaultParagraphFont">
+  <w:style w:type="character" w:default="1" w:styleId="Standardskrifttypeiafsnit">
     <w:name w:val="Default Paragraph Font"/>
-    <w:uiPriority w:val="99"/>
+    <w:uiPriority w:val="1"/>
     <w:semiHidden/>
+    <w:unhideWhenUsed/>
   </w:style>
-  <w:style w:type="table" w:default="1" w:styleId="TableNormal">
+  <w:style w:type="table" w:default="1" w:styleId="Tabel-Normal">
     <w:name w:val="Normal Table"/>
     <w:uiPriority w:val="99"/>
     <w:semiHidden/>
@@ -2782,16 +2847,16 @@
       </w:tblCellMar>
     </w:tblPr>
   </w:style>
-  <w:style w:type="numbering" w:default="1" w:styleId="NoList">
+  <w:style w:type="numbering" w:default="1" w:styleId="Ingenoversigt">
     <w:name w:val="No List"/>
     <w:uiPriority w:val="99"/>
     <w:semiHidden/>
     <w:unhideWhenUsed/>
   </w:style>
-  <w:style w:type="character" w:customStyle="1" w:styleId="Heading1Char">
-    <w:name w:val="Heading 1 Char"/>
-    <w:basedOn w:val="DefaultParagraphFont"/>
-    <w:link w:val="Heading1"/>
+  <w:style w:type="character" w:customStyle="1" w:styleId="Overskrift1Tegn">
+    <w:name w:val="Overskrift 1 Tegn"/>
+    <w:basedOn w:val="Standardskrifttypeiafsnit"/>
+    <w:link w:val="Overskrift1"/>
     <w:uiPriority w:val="99"/>
     <w:locked/>
     <w:rsid w:val="00841FFE"/>
@@ -2804,7 +2869,7 @@
       <w:szCs w:val="28"/>
     </w:rPr>
   </w:style>
-  <w:style w:type="paragraph" w:styleId="ListParagraph">
+  <w:style w:type="paragraph" w:styleId="Listeafsnit">
     <w:name w:val="List Paragraph"/>
     <w:basedOn w:val="Normal"/>
     <w:uiPriority w:val="99"/>
@@ -2814,9 +2879,9 @@
       <w:ind w:left="720"/>
     </w:pPr>
   </w:style>
-  <w:style w:type="table" w:styleId="TableGrid">
+  <w:style w:type="table" w:styleId="Tabel-Gitter">
     <w:name w:val="Table Grid"/>
-    <w:basedOn w:val="TableNormal"/>
+    <w:basedOn w:val="Tabel-Normal"/>
     <w:uiPriority w:val="99"/>
     <w:locked/>
     <w:rsid w:val="00275137"/>
@@ -2826,8 +2891,6 @@
     </w:pPr>
     <w:rPr>
       <w:rFonts w:eastAsia="Times New Roman"/>
-      <w:sz w:val="20"/>
-      <w:szCs w:val="20"/>
     </w:rPr>
     <w:tblPr>
       <w:tblInd w:w="0" w:type="dxa"/>
@@ -2847,11 +2910,11 @@
       </w:tblCellMar>
     </w:tblPr>
   </w:style>
-  <w:style w:type="paragraph" w:styleId="Title">
+  <w:style w:type="paragraph" w:styleId="Titel">
     <w:name w:val="Title"/>
     <w:basedOn w:val="Normal"/>
     <w:next w:val="Normal"/>
-    <w:link w:val="TitleChar"/>
+    <w:link w:val="TitelTegn"/>
     <w:uiPriority w:val="99"/>
     <w:qFormat/>
     <w:locked/>
@@ -2871,10 +2934,10 @@
       <w:szCs w:val="52"/>
     </w:rPr>
   </w:style>
-  <w:style w:type="character" w:customStyle="1" w:styleId="TitleChar">
-    <w:name w:val="Title Char"/>
-    <w:basedOn w:val="DefaultParagraphFont"/>
-    <w:link w:val="Title"/>
+  <w:style w:type="character" w:customStyle="1" w:styleId="TitelTegn">
+    <w:name w:val="Titel Tegn"/>
+    <w:basedOn w:val="Standardskrifttypeiafsnit"/>
+    <w:link w:val="Titel"/>
     <w:uiPriority w:val="99"/>
     <w:locked/>
     <w:rsid w:val="00AE725A"/>
@@ -2890,17 +2953,17 @@
   </w:style>
   <w:style w:type="character" w:customStyle="1" w:styleId="apple-style-span">
     <w:name w:val="apple-style-span"/>
-    <w:basedOn w:val="DefaultParagraphFont"/>
+    <w:basedOn w:val="Standardskrifttypeiafsnit"/>
     <w:uiPriority w:val="99"/>
     <w:rsid w:val="004412C4"/>
     <w:rPr>
       <w:rFonts w:cs="Times New Roman"/>
     </w:rPr>
   </w:style>
-  <w:style w:type="paragraph" w:styleId="Header">
+  <w:style w:type="paragraph" w:styleId="Sidehoved">
     <w:name w:val="header"/>
     <w:basedOn w:val="Normal"/>
-    <w:link w:val="HeaderChar"/>
+    <w:link w:val="SidehovedTegn"/>
     <w:uiPriority w:val="99"/>
     <w:rsid w:val="00E504B4"/>
     <w:pPr>
@@ -2910,10 +2973,10 @@
       </w:tabs>
     </w:pPr>
   </w:style>
-  <w:style w:type="character" w:customStyle="1" w:styleId="HeaderChar">
-    <w:name w:val="Header Char"/>
-    <w:basedOn w:val="DefaultParagraphFont"/>
-    <w:link w:val="Header"/>
+  <w:style w:type="character" w:customStyle="1" w:styleId="SidehovedTegn">
+    <w:name w:val="Sidehoved Tegn"/>
+    <w:basedOn w:val="Standardskrifttypeiafsnit"/>
+    <w:link w:val="Sidehoved"/>
     <w:uiPriority w:val="99"/>
     <w:semiHidden/>
     <w:rsid w:val="00380251"/>
@@ -2921,10 +2984,10 @@
       <w:lang w:eastAsia="en-US"/>
     </w:rPr>
   </w:style>
-  <w:style w:type="paragraph" w:styleId="Footer">
+  <w:style w:type="paragraph" w:styleId="Sidefod">
     <w:name w:val="footer"/>
     <w:basedOn w:val="Normal"/>
-    <w:link w:val="FooterChar"/>
+    <w:link w:val="SidefodTegn"/>
     <w:uiPriority w:val="99"/>
     <w:rsid w:val="00E504B4"/>
     <w:pPr>
@@ -2934,24 +2997,54 @@
       </w:tabs>
     </w:pPr>
   </w:style>
-  <w:style w:type="character" w:customStyle="1" w:styleId="FooterChar">
-    <w:name w:val="Footer Char"/>
-    <w:basedOn w:val="DefaultParagraphFont"/>
-    <w:link w:val="Footer"/>
+  <w:style w:type="character" w:customStyle="1" w:styleId="SidefodTegn">
+    <w:name w:val="Sidefod Tegn"/>
+    <w:basedOn w:val="Standardskrifttypeiafsnit"/>
+    <w:link w:val="Sidefod"/>
     <w:uiPriority w:val="99"/>
-    <w:semiHidden/>
     <w:rsid w:val="00380251"/>
     <w:rPr>
       <w:lang w:eastAsia="en-US"/>
     </w:rPr>
   </w:style>
-  <w:style w:type="character" w:styleId="PageNumber">
+  <w:style w:type="character" w:styleId="Sidetal">
     <w:name w:val="page number"/>
-    <w:basedOn w:val="DefaultParagraphFont"/>
+    <w:basedOn w:val="Standardskrifttypeiafsnit"/>
     <w:uiPriority w:val="99"/>
     <w:rsid w:val="00E504B4"/>
     <w:rPr>
       <w:rFonts w:cs="Times New Roman"/>
+    </w:rPr>
+  </w:style>
+  <w:style w:type="paragraph" w:styleId="Markeringsbobletekst">
+    <w:name w:val="Balloon Text"/>
+    <w:basedOn w:val="Normal"/>
+    <w:link w:val="MarkeringsbobletekstTegn"/>
+    <w:uiPriority w:val="99"/>
+    <w:semiHidden/>
+    <w:unhideWhenUsed/>
+    <w:rsid w:val="00DE5ECA"/>
+    <w:pPr>
+      <w:spacing w:after="0" w:line="240" w:lineRule="auto"/>
+    </w:pPr>
+    <w:rPr>
+      <w:rFonts w:ascii="Tahoma" w:hAnsi="Tahoma" w:cs="Tahoma"/>
+      <w:sz w:val="16"/>
+      <w:szCs w:val="16"/>
+    </w:rPr>
+  </w:style>
+  <w:style w:type="character" w:customStyle="1" w:styleId="MarkeringsbobletekstTegn">
+    <w:name w:val="Markeringsbobletekst Tegn"/>
+    <w:basedOn w:val="Standardskrifttypeiafsnit"/>
+    <w:link w:val="Markeringsbobletekst"/>
+    <w:uiPriority w:val="99"/>
+    <w:semiHidden/>
+    <w:rsid w:val="00DE5ECA"/>
+    <w:rPr>
+      <w:rFonts w:ascii="Tahoma" w:hAnsi="Tahoma" w:cs="Tahoma"/>
+      <w:sz w:val="16"/>
+      <w:szCs w:val="16"/>
+      <w:lang w:eastAsia="en-US"/>
     </w:rPr>
   </w:style>
 </w:styles>

</xml_diff>